<commit_message>
add optimal plans and citations for heuristic analysis
</commit_message>
<xml_diff>
--- a/heuristic_analysis.docx
+++ b/heuristic_analysis.docx
@@ -222,7 +222,7 @@
         <w:tc>
           <w:tcPr>
             <w:tcW w:w="3420" w:type="dxa"/>
-            <w:shd w:val="clear" w:color="auto" w:fill="FFE599" w:themeFill="accent4" w:themeFillTint="66"/>
+            <w:shd w:val="clear" w:color="auto" w:fill="D9E2F3" w:themeFill="accent1" w:themeFillTint="33"/>
           </w:tcPr>
           <w:p>
             <w:pPr>
@@ -246,7 +246,7 @@
         <w:tc>
           <w:tcPr>
             <w:tcW w:w="1260" w:type="dxa"/>
-            <w:shd w:val="clear" w:color="auto" w:fill="FFE599" w:themeFill="accent4" w:themeFillTint="66"/>
+            <w:shd w:val="clear" w:color="auto" w:fill="D9E2F3" w:themeFill="accent1" w:themeFillTint="33"/>
           </w:tcPr>
           <w:p>
             <w:pPr>
@@ -268,7 +268,7 @@
         <w:tc>
           <w:tcPr>
             <w:tcW w:w="1080" w:type="dxa"/>
-            <w:shd w:val="clear" w:color="auto" w:fill="FFE599" w:themeFill="accent4" w:themeFillTint="66"/>
+            <w:shd w:val="clear" w:color="auto" w:fill="D9E2F3" w:themeFill="accent1" w:themeFillTint="33"/>
           </w:tcPr>
           <w:p>
             <w:pPr>
@@ -290,7 +290,7 @@
         <w:tc>
           <w:tcPr>
             <w:tcW w:w="1170" w:type="dxa"/>
-            <w:shd w:val="clear" w:color="auto" w:fill="FFE599" w:themeFill="accent4" w:themeFillTint="66"/>
+            <w:shd w:val="clear" w:color="auto" w:fill="D9E2F3" w:themeFill="accent1" w:themeFillTint="33"/>
           </w:tcPr>
           <w:p>
             <w:pPr>
@@ -312,7 +312,7 @@
         <w:tc>
           <w:tcPr>
             <w:tcW w:w="1233" w:type="dxa"/>
-            <w:shd w:val="clear" w:color="auto" w:fill="FFE599" w:themeFill="accent4" w:themeFillTint="66"/>
+            <w:shd w:val="clear" w:color="auto" w:fill="D9E2F3" w:themeFill="accent1" w:themeFillTint="33"/>
           </w:tcPr>
           <w:p>
             <w:pPr>
@@ -334,7 +334,7 @@
         <w:tc>
           <w:tcPr>
             <w:tcW w:w="1197" w:type="dxa"/>
-            <w:shd w:val="clear" w:color="auto" w:fill="FFE599" w:themeFill="accent4" w:themeFillTint="66"/>
+            <w:shd w:val="clear" w:color="auto" w:fill="D9E2F3" w:themeFill="accent1" w:themeFillTint="33"/>
           </w:tcPr>
           <w:p>
             <w:pPr>
@@ -927,6 +927,77 @@
         </w:tc>
       </w:tr>
     </w:tbl>
+    <w:p/>
+    <w:tbl>
+      <w:tblPr>
+        <w:tblStyle w:val="TableGrid"/>
+        <w:tblW w:w="0" w:type="auto"/>
+        <w:tblBorders>
+          <w:top w:val="none" w:sz="0" w:space="0" w:color="auto"/>
+          <w:left w:val="none" w:sz="0" w:space="0" w:color="auto"/>
+          <w:bottom w:val="none" w:sz="0" w:space="0" w:color="auto"/>
+          <w:right w:val="none" w:sz="0" w:space="0" w:color="auto"/>
+          <w:insideH w:val="none" w:sz="0" w:space="0" w:color="auto"/>
+          <w:insideV w:val="none" w:sz="0" w:space="0" w:color="auto"/>
+        </w:tblBorders>
+        <w:tblLook w:val="04A0" w:firstRow="1" w:lastRow="0" w:firstColumn="1" w:lastColumn="0" w:noHBand="0" w:noVBand="1"/>
+      </w:tblPr>
+      <w:tblGrid>
+        <w:gridCol w:w="1615"/>
+        <w:gridCol w:w="7735"/>
+      </w:tblGrid>
+      <w:tr>
+        <w:tc>
+          <w:tcPr>
+            <w:tcW w:w="1615" w:type="dxa"/>
+          </w:tcPr>
+          <w:p>
+            <w:pPr>
+              <w:jc w:val="right"/>
+            </w:pPr>
+            <w:r>
+              <w:t>Optimal Plan:</w:t>
+            </w:r>
+          </w:p>
+        </w:tc>
+        <w:tc>
+          <w:tcPr>
+            <w:tcW w:w="7735" w:type="dxa"/>
+          </w:tcPr>
+          <w:p>
+            <w:r>
+              <w:t>Load(C1, P1, SFO)</w:t>
+            </w:r>
+          </w:p>
+          <w:p>
+            <w:r>
+              <w:t>Load(C2, P2, JFK)</w:t>
+            </w:r>
+          </w:p>
+          <w:p>
+            <w:r>
+              <w:t>Fly(P2, JFK, SFO)</w:t>
+            </w:r>
+          </w:p>
+          <w:p>
+            <w:r>
+              <w:t>Unload(C2, P2, SFO)</w:t>
+            </w:r>
+          </w:p>
+          <w:p>
+            <w:r>
+              <w:t>Fly(P1, SFO, JFK)</w:t>
+            </w:r>
+          </w:p>
+          <w:p>
+            <w:r>
+              <w:t>Unload(C1, P1, JFK)</w:t>
+            </w:r>
+          </w:p>
+        </w:tc>
+      </w:tr>
+    </w:tbl>
+    <w:p/>
     <w:p/>
     <w:p>
       <w:r>
@@ -1642,7 +1713,7 @@
         <w:tc>
           <w:tcPr>
             <w:tcW w:w="3420" w:type="dxa"/>
-            <w:shd w:val="clear" w:color="auto" w:fill="FFE599" w:themeFill="accent4" w:themeFillTint="66"/>
+            <w:shd w:val="clear" w:color="auto" w:fill="D9E2F3" w:themeFill="accent1" w:themeFillTint="33"/>
           </w:tcPr>
           <w:p>
             <w:pPr>
@@ -1666,7 +1737,7 @@
         <w:tc>
           <w:tcPr>
             <w:tcW w:w="1260" w:type="dxa"/>
-            <w:shd w:val="clear" w:color="auto" w:fill="FFE599" w:themeFill="accent4" w:themeFillTint="66"/>
+            <w:shd w:val="clear" w:color="auto" w:fill="D9E2F3" w:themeFill="accent1" w:themeFillTint="33"/>
           </w:tcPr>
           <w:p>
             <w:pPr>
@@ -1688,7 +1759,7 @@
         <w:tc>
           <w:tcPr>
             <w:tcW w:w="1080" w:type="dxa"/>
-            <w:shd w:val="clear" w:color="auto" w:fill="FFE599" w:themeFill="accent4" w:themeFillTint="66"/>
+            <w:shd w:val="clear" w:color="auto" w:fill="D9E2F3" w:themeFill="accent1" w:themeFillTint="33"/>
           </w:tcPr>
           <w:p>
             <w:pPr>
@@ -1710,7 +1781,7 @@
         <w:tc>
           <w:tcPr>
             <w:tcW w:w="1170" w:type="dxa"/>
-            <w:shd w:val="clear" w:color="auto" w:fill="FFE599" w:themeFill="accent4" w:themeFillTint="66"/>
+            <w:shd w:val="clear" w:color="auto" w:fill="D9E2F3" w:themeFill="accent1" w:themeFillTint="33"/>
           </w:tcPr>
           <w:p>
             <w:pPr>
@@ -1732,7 +1803,7 @@
         <w:tc>
           <w:tcPr>
             <w:tcW w:w="1233" w:type="dxa"/>
-            <w:shd w:val="clear" w:color="auto" w:fill="FFE599" w:themeFill="accent4" w:themeFillTint="66"/>
+            <w:shd w:val="clear" w:color="auto" w:fill="D9E2F3" w:themeFill="accent1" w:themeFillTint="33"/>
           </w:tcPr>
           <w:p>
             <w:pPr>
@@ -1754,7 +1825,7 @@
         <w:tc>
           <w:tcPr>
             <w:tcW w:w="1197" w:type="dxa"/>
-            <w:shd w:val="clear" w:color="auto" w:fill="FFE599" w:themeFill="accent4" w:themeFillTint="66"/>
+            <w:shd w:val="clear" w:color="auto" w:fill="D9E2F3" w:themeFill="accent1" w:themeFillTint="33"/>
           </w:tcPr>
           <w:p>
             <w:pPr>
@@ -1770,6 +1841,91 @@
                 <w:szCs w:val="20"/>
               </w:rPr>
               <w:t>39.3848</w:t>
+            </w:r>
+          </w:p>
+        </w:tc>
+      </w:tr>
+    </w:tbl>
+    <w:p/>
+    <w:tbl>
+      <w:tblPr>
+        <w:tblStyle w:val="TableGrid"/>
+        <w:tblW w:w="0" w:type="auto"/>
+        <w:tblBorders>
+          <w:top w:val="none" w:sz="0" w:space="0" w:color="auto"/>
+          <w:left w:val="none" w:sz="0" w:space="0" w:color="auto"/>
+          <w:bottom w:val="none" w:sz="0" w:space="0" w:color="auto"/>
+          <w:right w:val="none" w:sz="0" w:space="0" w:color="auto"/>
+          <w:insideH w:val="none" w:sz="0" w:space="0" w:color="auto"/>
+          <w:insideV w:val="none" w:sz="0" w:space="0" w:color="auto"/>
+        </w:tblBorders>
+        <w:tblLook w:val="04A0" w:firstRow="1" w:lastRow="0" w:firstColumn="1" w:lastColumn="0" w:noHBand="0" w:noVBand="1"/>
+      </w:tblPr>
+      <w:tblGrid>
+        <w:gridCol w:w="1615"/>
+        <w:gridCol w:w="7735"/>
+      </w:tblGrid>
+      <w:tr>
+        <w:tc>
+          <w:tcPr>
+            <w:tcW w:w="1615" w:type="dxa"/>
+          </w:tcPr>
+          <w:p>
+            <w:pPr>
+              <w:jc w:val="right"/>
+            </w:pPr>
+            <w:r>
+              <w:t>Optimal Plan:</w:t>
+            </w:r>
+          </w:p>
+        </w:tc>
+        <w:tc>
+          <w:tcPr>
+            <w:tcW w:w="7735" w:type="dxa"/>
+          </w:tcPr>
+          <w:p>
+            <w:r>
+              <w:t>Load(C1, P1, SFO)</w:t>
+            </w:r>
+          </w:p>
+          <w:p>
+            <w:r>
+              <w:t>Fly(P1, SFO, JFK)</w:t>
+            </w:r>
+          </w:p>
+          <w:p>
+            <w:r>
+              <w:t>Load(C2, P2, JFK)</w:t>
+            </w:r>
+          </w:p>
+          <w:p>
+            <w:r>
+              <w:t>Fly(P2, JFK, SFO)</w:t>
+            </w:r>
+          </w:p>
+          <w:p>
+            <w:r>
+              <w:t>Load(C3, P3, ATL)</w:t>
+            </w:r>
+          </w:p>
+          <w:p>
+            <w:r>
+              <w:t>Fly(P3, ATL, SFO)</w:t>
+            </w:r>
+          </w:p>
+          <w:p>
+            <w:r>
+              <w:t>Unload(C3, P3, SFO)</w:t>
+            </w:r>
+          </w:p>
+          <w:p>
+            <w:r>
+              <w:t>Unload(C2, P2, SFO)</w:t>
+            </w:r>
+          </w:p>
+          <w:p>
+            <w:r>
+              <w:t>Unload(C1, P1, JFK)</w:t>
             </w:r>
           </w:p>
         </w:tc>
@@ -1778,6 +1934,12 @@
     <w:p/>
     <w:p>
       <w:r>
+        <w:br w:type="page"/>
+      </w:r>
+    </w:p>
+    <w:p>
+      <w:r>
+        <w:lastRenderedPageBreak/>
         <w:t>Problem 3:</w:t>
       </w:r>
     </w:p>
@@ -2493,7 +2655,7 @@
         <w:tc>
           <w:tcPr>
             <w:tcW w:w="3420" w:type="dxa"/>
-            <w:shd w:val="clear" w:color="auto" w:fill="FFE599" w:themeFill="accent4" w:themeFillTint="66"/>
+            <w:shd w:val="clear" w:color="auto" w:fill="D9E2F3" w:themeFill="accent1" w:themeFillTint="33"/>
           </w:tcPr>
           <w:p>
             <w:pPr>
@@ -2517,7 +2679,7 @@
         <w:tc>
           <w:tcPr>
             <w:tcW w:w="1260" w:type="dxa"/>
-            <w:shd w:val="clear" w:color="auto" w:fill="FFE599" w:themeFill="accent4" w:themeFillTint="66"/>
+            <w:shd w:val="clear" w:color="auto" w:fill="D9E2F3" w:themeFill="accent1" w:themeFillTint="33"/>
           </w:tcPr>
           <w:p>
             <w:pPr>
@@ -2539,7 +2701,7 @@
         <w:tc>
           <w:tcPr>
             <w:tcW w:w="1080" w:type="dxa"/>
-            <w:shd w:val="clear" w:color="auto" w:fill="FFE599" w:themeFill="accent4" w:themeFillTint="66"/>
+            <w:shd w:val="clear" w:color="auto" w:fill="D9E2F3" w:themeFill="accent1" w:themeFillTint="33"/>
           </w:tcPr>
           <w:p>
             <w:pPr>
@@ -2561,7 +2723,7 @@
         <w:tc>
           <w:tcPr>
             <w:tcW w:w="1170" w:type="dxa"/>
-            <w:shd w:val="clear" w:color="auto" w:fill="FFE599" w:themeFill="accent4" w:themeFillTint="66"/>
+            <w:shd w:val="clear" w:color="auto" w:fill="D9E2F3" w:themeFill="accent1" w:themeFillTint="33"/>
           </w:tcPr>
           <w:p>
             <w:pPr>
@@ -2583,7 +2745,7 @@
         <w:tc>
           <w:tcPr>
             <w:tcW w:w="1233" w:type="dxa"/>
-            <w:shd w:val="clear" w:color="auto" w:fill="FFE599" w:themeFill="accent4" w:themeFillTint="66"/>
+            <w:shd w:val="clear" w:color="auto" w:fill="D9E2F3" w:themeFill="accent1" w:themeFillTint="33"/>
           </w:tcPr>
           <w:p>
             <w:pPr>
@@ -2605,7 +2767,7 @@
         <w:tc>
           <w:tcPr>
             <w:tcW w:w="1197" w:type="dxa"/>
-            <w:shd w:val="clear" w:color="auto" w:fill="FFE599" w:themeFill="accent4" w:themeFillTint="66"/>
+            <w:shd w:val="clear" w:color="auto" w:fill="D9E2F3" w:themeFill="accent1" w:themeFillTint="33"/>
           </w:tcPr>
           <w:p>
             <w:pPr>
@@ -2626,7 +2788,13 @@
         </w:tc>
       </w:tr>
     </w:tbl>
-    <w:p/>
+    <w:p>
+      <w:bookmarkStart w:id="0" w:name="_GoBack"/>
+      <w:bookmarkEnd w:id="0"/>
+      <w:r>
+        <w:t xml:space="preserve"> </w:t>
+      </w:r>
+    </w:p>
     <w:tbl>
       <w:tblPr>
         <w:tblStyle w:val="TableGrid"/>
@@ -2642,37 +2810,91 @@
         <w:tblLook w:val="04A0" w:firstRow="1" w:lastRow="0" w:firstColumn="1" w:lastColumn="0" w:noHBand="0" w:noVBand="1"/>
       </w:tblPr>
       <w:tblGrid>
-        <w:gridCol w:w="445"/>
-        <w:gridCol w:w="2701"/>
+        <w:gridCol w:w="1615"/>
+        <w:gridCol w:w="7735"/>
       </w:tblGrid>
       <w:tr>
-        <w:trPr>
-          <w:trHeight w:val="311"/>
-        </w:trPr>
-        <w:tc>
-          <w:tcPr>
-            <w:tcW w:w="445" w:type="dxa"/>
-            <w:shd w:val="clear" w:color="auto" w:fill="FFE599" w:themeFill="accent4" w:themeFillTint="66"/>
-          </w:tcPr>
-          <w:p/>
-        </w:tc>
-        <w:tc>
-          <w:tcPr>
-            <w:tcW w:w="2701" w:type="dxa"/>
-          </w:tcPr>
-          <w:p>
-            <w:r>
-              <w:t>= Optimal plan</w:t>
+        <w:tc>
+          <w:tcPr>
+            <w:tcW w:w="1615" w:type="dxa"/>
+          </w:tcPr>
+          <w:p>
+            <w:pPr>
+              <w:jc w:val="right"/>
+            </w:pPr>
+            <w:r>
+              <w:t>Optimal Plan:</w:t>
+            </w:r>
+          </w:p>
+        </w:tc>
+        <w:tc>
+          <w:tcPr>
+            <w:tcW w:w="7735" w:type="dxa"/>
+          </w:tcPr>
+          <w:p>
+            <w:r>
+              <w:t>Load(C2, P2, JFK)</w:t>
+            </w:r>
+          </w:p>
+          <w:p>
+            <w:r>
+              <w:t>Fly(P2, JFK, ORD)</w:t>
+            </w:r>
+          </w:p>
+          <w:p>
+            <w:r>
+              <w:t>Load(C4, P2, ORD)</w:t>
+            </w:r>
+          </w:p>
+          <w:p>
+            <w:r>
+              <w:t>Fly(P2, ORD, SFO)</w:t>
+            </w:r>
+          </w:p>
+          <w:p>
+            <w:r>
+              <w:t>Load(C1, P1, SFO)</w:t>
+            </w:r>
+          </w:p>
+          <w:p>
+            <w:r>
+              <w:t>Fly(P1, SFO, ATL)</w:t>
+            </w:r>
+          </w:p>
+          <w:p>
+            <w:r>
+              <w:t>Load(C3, P1, ATL)</w:t>
+            </w:r>
+          </w:p>
+          <w:p>
+            <w:r>
+              <w:t>Fly(P1, ATL, JFK)</w:t>
+            </w:r>
+          </w:p>
+          <w:p>
+            <w:r>
+              <w:t>Unload(C4, P2, SFO)</w:t>
+            </w:r>
+          </w:p>
+          <w:p>
+            <w:r>
+              <w:t>Unload(C3, P1, JFK)</w:t>
+            </w:r>
+          </w:p>
+          <w:p>
+            <w:r>
+              <w:t>Unload(C2, P2, SFO)</w:t>
+            </w:r>
+          </w:p>
+          <w:p>
+            <w:r>
+              <w:t>Unload(C1, P1, JFK)</w:t>
             </w:r>
           </w:p>
         </w:tc>
       </w:tr>
     </w:tbl>
-    <w:p>
-      <w:r>
-        <w:t xml:space="preserve"> </w:t>
-      </w:r>
-    </w:p>
+    <w:p/>
     <w:p/>
     <w:p>
       <w:pPr>
@@ -2708,20 +2930,43 @@
         <w:t>This makes sense</w:t>
       </w:r>
       <w:r>
-        <w:t>, as while breadth-first and uniform-cost searches are optimal, depth-first search is not, so we cannot rely on its plan length to be the most optimal it can be.  I was surprised, however, by the magnitude of difference we see between these plans. It also makes sense</w:t>
+        <w:t>, as while breadth-first and uniform-cost searches are optimal, depth-first search is not</w:t>
       </w:r>
       <w:r>
-        <w:t xml:space="preserve"> that depth-first would be the search that executes the quickest.  While breadth-first and </w:t>
+        <w:rPr>
+          <w:vertAlign w:val="superscript"/>
+        </w:rPr>
+        <w:t>1</w:t>
       </w:r>
       <w:r>
-        <w:lastRenderedPageBreak/>
-        <w:t xml:space="preserve">uniform-cost searches traverse the whole graph, depth-first does not, resulting in a much smaller explored set, and quicker execution times.  </w:t>
+        <w:t>, so we cannot rely on its plan length to be the most optimal it can be.  I was surprised, however, by the magnitude of difference we see between these plans. It also makes sense</w:t>
+      </w:r>
+      <w:r>
+        <w:t xml:space="preserve"> that depth-first would be the search that executes the quickest.  While breadth-first and uniform-cost searches traverse the whole graph, depth-first does not</w:t>
+      </w:r>
+      <w:r>
+        <w:rPr>
+          <w:vertAlign w:val="superscript"/>
+        </w:rPr>
+        <w:t>2</w:t>
+      </w:r>
+      <w:r>
+        <w:t xml:space="preserve">, resulting in a much smaller explored set, and quicker execution times.  </w:t>
       </w:r>
     </w:p>
     <w:p/>
     <w:p>
       <w:r>
-        <w:t xml:space="preserve">It also makes sense that breadth-first and uniform-cost searches end up with a similar number of explored nodes, with uniform-cost being slightly higher. Since uniform-cost search has a more variable frontier at any given state, the possibility of overextending its search past the scope of breadth-first search is much higher.  </w:t>
+        <w:t>It also makes sense that breadth-first and uniform-cost searches end up with a similar number of explored nodes, with uniform-cost being slightly higher. Since uniform-cost search has a more variable frontier at any given state</w:t>
+      </w:r>
+      <w:r>
+        <w:rPr>
+          <w:vertAlign w:val="superscript"/>
+        </w:rPr>
+        <w:t>1</w:t>
+      </w:r>
+      <w:r>
+        <w:t xml:space="preserve">, the possibility of overextending its search past the scope of breadth-first search is much higher.  </w:t>
       </w:r>
     </w:p>
     <w:p/>
@@ -2830,8 +3075,60 @@
     </w:p>
     <w:p/>
     <w:p>
-      <w:bookmarkStart w:id="0" w:name="_GoBack"/>
-      <w:bookmarkEnd w:id="0"/>
+      <w:pPr>
+        <w:rPr>
+          <w:b/>
+        </w:rPr>
+      </w:pPr>
+      <w:r>
+        <w:rPr>
+          <w:b/>
+        </w:rPr>
+        <w:t>Citations:</w:t>
+      </w:r>
+    </w:p>
+    <w:p>
+      <w:pPr>
+        <w:rPr>
+          <w:b/>
+        </w:rPr>
+      </w:pPr>
+    </w:p>
+    <w:p>
+      <w:pPr>
+        <w:pStyle w:val="ListParagraph"/>
+        <w:numPr>
+          <w:ilvl w:val="0"/>
+          <w:numId w:val="3"/>
+        </w:numPr>
+      </w:pPr>
+      <w:r>
+        <w:t xml:space="preserve">Udacity Lecture - Lesson 11 “Search”, </w:t>
+      </w:r>
+      <w:r>
+        <w:t>Video 23</w:t>
+      </w:r>
+      <w:r>
+        <w:t xml:space="preserve"> “</w:t>
+      </w:r>
+      <w:r>
+        <w:t>Search Comparison 1</w:t>
+      </w:r>
+      <w:r>
+        <w:t>”</w:t>
+      </w:r>
+    </w:p>
+    <w:p>
+      <w:pPr>
+        <w:pStyle w:val="ListParagraph"/>
+        <w:numPr>
+          <w:ilvl w:val="0"/>
+          <w:numId w:val="3"/>
+        </w:numPr>
+      </w:pPr>
+      <w:r>
+        <w:t>Udacity Lecture – Lesson 11 “Search”, Video 25 “Search Comparison 3”</w:t>
+      </w:r>
     </w:p>
     <w:sectPr>
       <w:pgSz w:w="12240" w:h="15840"/>
@@ -2846,6 +3143,95 @@
 <file path=word/numbering.xml><?xml version="1.0" encoding="utf-8"?>
 <w:numbering xmlns:wpc="http://schemas.microsoft.com/office/word/2010/wordprocessingCanvas" xmlns:mo="http://schemas.microsoft.com/office/mac/office/2008/main" xmlns:mc="http://schemas.openxmlformats.org/markup-compatibility/2006" xmlns:mv="urn:schemas-microsoft-com:mac:vml" xmlns:o="urn:schemas-microsoft-com:office:office" xmlns:r="http://schemas.openxmlformats.org/officeDocument/2006/relationships" xmlns:m="http://schemas.openxmlformats.org/officeDocument/2006/math" xmlns:v="urn:schemas-microsoft-com:vml" xmlns:wp14="http://schemas.microsoft.com/office/word/2010/wordprocessingDrawing" xmlns:wp="http://schemas.openxmlformats.org/drawingml/2006/wordprocessingDrawing" xmlns:w10="urn:schemas-microsoft-com:office:word" xmlns:w="http://schemas.openxmlformats.org/wordprocessingml/2006/main" xmlns:w14="http://schemas.microsoft.com/office/word/2010/wordml" xmlns:w15="http://schemas.microsoft.com/office/word/2012/wordml" xmlns:wpg="http://schemas.microsoft.com/office/word/2010/wordprocessingGroup" xmlns:wpi="http://schemas.microsoft.com/office/word/2010/wordprocessingInk" xmlns:wne="http://schemas.microsoft.com/office/word/2006/wordml" xmlns:wps="http://schemas.microsoft.com/office/word/2010/wordprocessingShape" mc:Ignorable="w14 w15 wp14">
   <w:abstractNum w:abstractNumId="0">
+    <w:nsid w:val="1476310D"/>
+    <w:multiLevelType w:val="hybridMultilevel"/>
+    <w:tmpl w:val="DA86D82E"/>
+    <w:lvl w:ilvl="0" w:tplc="0409000F">
+      <w:start w:val="1"/>
+      <w:numFmt w:val="decimal"/>
+      <w:lvlText w:val="%1."/>
+      <w:lvlJc w:val="left"/>
+      <w:pPr>
+        <w:ind w:left="720" w:hanging="360"/>
+      </w:pPr>
+      <w:rPr>
+        <w:rFonts w:hint="default"/>
+      </w:rPr>
+    </w:lvl>
+    <w:lvl w:ilvl="1" w:tplc="04090019" w:tentative="1">
+      <w:start w:val="1"/>
+      <w:numFmt w:val="lowerLetter"/>
+      <w:lvlText w:val="%2."/>
+      <w:lvlJc w:val="left"/>
+      <w:pPr>
+        <w:ind w:left="1440" w:hanging="360"/>
+      </w:pPr>
+    </w:lvl>
+    <w:lvl w:ilvl="2" w:tplc="0409001B" w:tentative="1">
+      <w:start w:val="1"/>
+      <w:numFmt w:val="lowerRoman"/>
+      <w:lvlText w:val="%3."/>
+      <w:lvlJc w:val="right"/>
+      <w:pPr>
+        <w:ind w:left="2160" w:hanging="180"/>
+      </w:pPr>
+    </w:lvl>
+    <w:lvl w:ilvl="3" w:tplc="0409000F" w:tentative="1">
+      <w:start w:val="1"/>
+      <w:numFmt w:val="decimal"/>
+      <w:lvlText w:val="%4."/>
+      <w:lvlJc w:val="left"/>
+      <w:pPr>
+        <w:ind w:left="2880" w:hanging="360"/>
+      </w:pPr>
+    </w:lvl>
+    <w:lvl w:ilvl="4" w:tplc="04090019" w:tentative="1">
+      <w:start w:val="1"/>
+      <w:numFmt w:val="lowerLetter"/>
+      <w:lvlText w:val="%5."/>
+      <w:lvlJc w:val="left"/>
+      <w:pPr>
+        <w:ind w:left="3600" w:hanging="360"/>
+      </w:pPr>
+    </w:lvl>
+    <w:lvl w:ilvl="5" w:tplc="0409001B" w:tentative="1">
+      <w:start w:val="1"/>
+      <w:numFmt w:val="lowerRoman"/>
+      <w:lvlText w:val="%6."/>
+      <w:lvlJc w:val="right"/>
+      <w:pPr>
+        <w:ind w:left="4320" w:hanging="180"/>
+      </w:pPr>
+    </w:lvl>
+    <w:lvl w:ilvl="6" w:tplc="0409000F" w:tentative="1">
+      <w:start w:val="1"/>
+      <w:numFmt w:val="decimal"/>
+      <w:lvlText w:val="%7."/>
+      <w:lvlJc w:val="left"/>
+      <w:pPr>
+        <w:ind w:left="5040" w:hanging="360"/>
+      </w:pPr>
+    </w:lvl>
+    <w:lvl w:ilvl="7" w:tplc="04090019" w:tentative="1">
+      <w:start w:val="1"/>
+      <w:numFmt w:val="lowerLetter"/>
+      <w:lvlText w:val="%8."/>
+      <w:lvlJc w:val="left"/>
+      <w:pPr>
+        <w:ind w:left="5760" w:hanging="360"/>
+      </w:pPr>
+    </w:lvl>
+    <w:lvl w:ilvl="8" w:tplc="0409001B" w:tentative="1">
+      <w:start w:val="1"/>
+      <w:numFmt w:val="lowerRoman"/>
+      <w:lvlText w:val="%9."/>
+      <w:lvlJc w:val="right"/>
+      <w:pPr>
+        <w:ind w:left="6480" w:hanging="180"/>
+      </w:pPr>
+    </w:lvl>
+  </w:abstractNum>
+  <w:abstractNum w:abstractNumId="1">
     <w:nsid w:val="1C424A62"/>
     <w:multiLevelType w:val="hybridMultilevel"/>
     <w:tmpl w:val="A85A0B8A"/>
@@ -2934,7 +3320,7 @@
       </w:pPr>
     </w:lvl>
   </w:abstractNum>
-  <w:abstractNum w:abstractNumId="1">
+  <w:abstractNum w:abstractNumId="2">
     <w:nsid w:val="65C508D9"/>
     <w:multiLevelType w:val="hybridMultilevel"/>
     <w:tmpl w:val="5E86B364"/>
@@ -3021,10 +3407,13 @@
     </w:lvl>
   </w:abstractNum>
   <w:num w:numId="1">
-    <w:abstractNumId w:val="0"/>
+    <w:abstractNumId w:val="1"/>
   </w:num>
   <w:num w:numId="2">
-    <w:abstractNumId w:val="1"/>
+    <w:abstractNumId w:val="2"/>
+  </w:num>
+  <w:num w:numId="3">
+    <w:abstractNumId w:val="0"/>
   </w:num>
 </w:numbering>
 </file>

</xml_diff>